<commit_message>
added final edits geisler requested. Finished documentation
</commit_message>
<xml_diff>
--- a/documentation/Changelog.docx
+++ b/documentation/Changelog.docx
@@ -21,6 +21,14 @@
         <w:spacing w:line="240" w:lineRule="auto"/>
       </w:pPr>
       <w:r>
+        <w:t>-Redesigned the entire interface</w:t>
+      </w:r>
+    </w:p>
+    <w:p>
+      <w:pPr>
+        <w:spacing w:line="240" w:lineRule="auto"/>
+      </w:pPr>
+      <w:r>
         <w:t>-</w:t>
       </w:r>
       <w:r>
@@ -239,50 +247,6 @@
         <w:spacing w:line="240" w:lineRule="auto"/>
       </w:pPr>
       <w:r>
-        <w:t>-</w:t>
-      </w:r>
-      <w:r>
-        <w:t xml:space="preserve"> </w:t>
-      </w:r>
-      <w:r>
-        <w:t>Deleting and then adding new problem</w:t>
-      </w:r>
-      <w:r>
-        <w:t>s</w:t>
-      </w:r>
-      <w:r>
-        <w:t xml:space="preserve"> </w:t>
-      </w:r>
-      <w:r>
-        <w:t xml:space="preserve">causes same error as categories, specifically </w:t>
-      </w:r>
-      <w:r>
-        <w:t>causes various problems with the standings pages.</w:t>
-      </w:r>
-      <w:r>
-        <w:t xml:space="preserve"> </w:t>
-      </w:r>
-      <w:r>
-        <w:t>PROBLEM_ID is auto incremented,</w:t>
-      </w:r>
-      <w:r>
-        <w:t xml:space="preserve"> which results in the problem not showing on the</w:t>
-      </w:r>
-      <w:r>
-        <w:t xml:space="preserve"> standing</w:t>
-      </w:r>
-      <w:r>
-        <w:t>s</w:t>
-      </w:r>
-      <w:r>
-        <w:t>.</w:t>
-      </w:r>
-      <w:r>
-        <w:t xml:space="preserve">  </w:t>
-      </w:r>
-    </w:p>
-    <w:p>
-      <w:r>
         <w:lastRenderedPageBreak/>
         <w:t>-</w:t>
       </w:r>
@@ -290,15 +254,81 @@
         <w:t xml:space="preserve"> </w:t>
       </w:r>
       <w:r>
-        <w:t>The judge pages, clarification_response_form.php, judge_response.php and judge_output.php have all not been converted to the new design. They should simply need the css referenced and integrated.</w:t>
-      </w:r>
-    </w:p>
-    <w:p>
-      <w:r>
-        <w:t>-Does not cause a problem but be aware that there may be unnecessary files included, especially libs.</w:t>
+        <w:t>Deleting and then adding new problem</w:t>
+      </w:r>
+      <w:r>
+        <w:t>s</w:t>
+      </w:r>
+      <w:r>
+        <w:t xml:space="preserve"> </w:t>
+      </w:r>
+      <w:r>
+        <w:t xml:space="preserve">causes same error as categories, specifically </w:t>
+      </w:r>
+      <w:r>
+        <w:t>causes various problems with the standings pages.</w:t>
+      </w:r>
+      <w:r>
+        <w:t xml:space="preserve"> </w:t>
+      </w:r>
+      <w:r>
+        <w:t>PROBLEM_ID is auto incremented,</w:t>
+      </w:r>
+      <w:r>
+        <w:t xml:space="preserve"> which results in the problem not showing on the</w:t>
+      </w:r>
+      <w:r>
+        <w:t xml:space="preserve"> standing</w:t>
+      </w:r>
+      <w:r>
+        <w:t>s</w:t>
+      </w:r>
+      <w:r>
+        <w:t>.</w:t>
+      </w:r>
+      <w:r>
+        <w:t xml:space="preserve"> </w:t>
+      </w:r>
+    </w:p>
+    <w:p>
+      <w:pPr>
+        <w:spacing w:line="240" w:lineRule="auto"/>
+      </w:pPr>
+      <w:r>
+        <w:t xml:space="preserve">-Recalculate Contest runs successfully but the </w:t>
+      </w:r>
+      <w:proofErr w:type="spellStart"/>
+      <w:r>
+        <w:t>review.php</w:t>
+      </w:r>
+      <w:proofErr w:type="spellEnd"/>
+      <w:r>
+        <w:t xml:space="preserve"> page doesn’t show up, we made no edits to it so the page may have old syntax or errors </w:t>
+      </w:r>
+      <w:r>
+        <w:t xml:space="preserve"> </w:t>
+      </w:r>
+    </w:p>
+    <w:p>
+      <w:pPr>
+        <w:spacing w:line="240" w:lineRule="auto"/>
+      </w:pPr>
+      <w:r>
+        <w:t>-Cloning a contest has not been fully tested on the new system.</w:t>
+      </w:r>
+    </w:p>
+    <w:p>
+      <w:pPr>
+        <w:spacing w:line="240" w:lineRule="auto"/>
+      </w:pPr>
+      <w:r>
+        <w:t>-Does not c</w:t>
       </w:r>
       <w:bookmarkStart w:id="0" w:name="_GoBack"/>
       <w:bookmarkEnd w:id="0"/>
+      <w:r>
+        <w:t>ause a problem but be aware that there may be unnecessary files included, especially libs.</w:t>
+      </w:r>
     </w:p>
     <w:p>
       <w:pPr>

</xml_diff>